<commit_message>
MAJ 1ère séance du 19/07/2022 de 15h45 à 19h
</commit_message>
<xml_diff>
--- a/Cours/Notes cours.docx
+++ b/Cours/Notes cours.docx
@@ -61,7 +61,15 @@
         <w:t xml:space="preserve">depuis NodeJS.org </w:t>
       </w:r>
       <w:r>
-        <w:t>(permet également d’installer npm pour l’installation des packages pour les projets)</w:t>
+        <w:t xml:space="preserve">(permet également d’installer </w:t>
+      </w:r>
+      <w:proofErr w:type="spellStart"/>
+      <w:r>
+        <w:t>npm</w:t>
+      </w:r>
+      <w:proofErr w:type="spellEnd"/>
+      <w:r>
+        <w:t xml:space="preserve"> pour l’installation des packages pour les projets)</w:t>
       </w:r>
     </w:p>
     <w:p/>
@@ -74,7 +82,15 @@
         </w:numPr>
       </w:pPr>
       <w:r>
-        <w:t>Les « core modules »</w:t>
+        <w:t>Les « </w:t>
+      </w:r>
+      <w:proofErr w:type="spellStart"/>
+      <w:r>
+        <w:t>core</w:t>
+      </w:r>
+      <w:proofErr w:type="spellEnd"/>
+      <w:r>
+        <w:t xml:space="preserve"> modules »</w:t>
       </w:r>
     </w:p>
     <w:p/>
@@ -94,9 +110,11 @@
           <w:numId w:val="5"/>
         </w:numPr>
       </w:pPr>
+      <w:proofErr w:type="gramStart"/>
       <w:r>
         <w:t>http</w:t>
       </w:r>
+      <w:proofErr w:type="gramEnd"/>
       <w:r>
         <w:t> :</w:t>
       </w:r>
@@ -112,9 +130,11 @@
           <w:numId w:val="5"/>
         </w:numPr>
       </w:pPr>
+      <w:proofErr w:type="gramStart"/>
       <w:r>
         <w:t>https</w:t>
       </w:r>
+      <w:proofErr w:type="gramEnd"/>
       <w:r>
         <w:t> :</w:t>
       </w:r>
@@ -130,9 +150,13 @@
           <w:numId w:val="5"/>
         </w:numPr>
       </w:pPr>
+      <w:proofErr w:type="spellStart"/>
+      <w:proofErr w:type="gramStart"/>
       <w:r>
         <w:t>fs</w:t>
       </w:r>
+      <w:proofErr w:type="spellEnd"/>
+      <w:proofErr w:type="gramEnd"/>
       <w:r>
         <w:t xml:space="preserve"> : fournit </w:t>
       </w:r>
@@ -151,12 +175,16 @@
           <w:numId w:val="5"/>
         </w:numPr>
       </w:pPr>
+      <w:proofErr w:type="spellStart"/>
+      <w:proofErr w:type="gramStart"/>
       <w:r>
         <w:t>p</w:t>
       </w:r>
       <w:r>
         <w:t>ath</w:t>
       </w:r>
+      <w:proofErr w:type="spellEnd"/>
+      <w:proofErr w:type="gramEnd"/>
       <w:r>
         <w:t> : fournit des fonctions pour interagir avec les chemins de fichiers</w:t>
       </w:r>
@@ -169,9 +197,11 @@
           <w:numId w:val="5"/>
         </w:numPr>
       </w:pPr>
+      <w:proofErr w:type="gramStart"/>
       <w:r>
         <w:t>os</w:t>
       </w:r>
+      <w:proofErr w:type="gramEnd"/>
       <w:r>
         <w:t> : fournit des méthodes et des propriétés pour interagir avec le système d’exploitation</w:t>
       </w:r>
@@ -191,8 +221,13 @@
     <w:p/>
     <w:p>
       <w:r>
-        <w:t>Dans cette partie, nous allons créer un simple serveur web avec NodeJS</w:t>
-      </w:r>
+        <w:t xml:space="preserve">Dans cette partie, nous allons créer un simple serveur web avec </w:t>
+      </w:r>
+      <w:proofErr w:type="spellStart"/>
+      <w:r>
+        <w:t>NodeJS</w:t>
+      </w:r>
+      <w:proofErr w:type="spellEnd"/>
       <w:r>
         <w:t xml:space="preserve"> (code démo)</w:t>
       </w:r>
@@ -208,13 +243,13 @@
         <w:rPr>
           <w:highlight w:val="yellow"/>
         </w:rPr>
-        <w:t xml:space="preserve"> Démo 1 :</w:t>
+        <w:t xml:space="preserve"> </w:t>
       </w:r>
       <w:r>
         <w:rPr>
           <w:highlight w:val="yellow"/>
         </w:rPr>
-        <w:t xml:space="preserve"> NODEJSAPI/190722/app.js</w:t>
+        <w:t>NODEJSAPI/190722/app.js</w:t>
       </w:r>
     </w:p>
     <w:p/>
@@ -238,10 +273,277 @@
       <w:r>
         <w:t>boucle d’évènements</w:t>
       </w:r>
+      <w:r>
+        <w:t> :</w:t>
+      </w:r>
+    </w:p>
+    <w:p>
+      <w:pPr>
+        <w:pStyle w:val="Paragraphedeliste"/>
+        <w:numPr>
+          <w:ilvl w:val="0"/>
+          <w:numId w:val="5"/>
+        </w:numPr>
+      </w:pPr>
+      <w:proofErr w:type="gramStart"/>
+      <w:r>
+        <w:t>permet</w:t>
+      </w:r>
+      <w:proofErr w:type="gramEnd"/>
+      <w:r>
+        <w:t xml:space="preserve"> d’effectuer plusieurs tâches</w:t>
+      </w:r>
+    </w:p>
+    <w:p>
+      <w:pPr>
+        <w:pStyle w:val="Paragraphedeliste"/>
+        <w:numPr>
+          <w:ilvl w:val="0"/>
+          <w:numId w:val="5"/>
+        </w:numPr>
+      </w:pPr>
+      <w:proofErr w:type="gramStart"/>
+      <w:r>
+        <w:t>permet</w:t>
+      </w:r>
+      <w:proofErr w:type="gramEnd"/>
+      <w:r>
+        <w:t xml:space="preserve"> de rendre les tâches plus rapides</w:t>
+      </w:r>
+    </w:p>
+    <w:p>
+      <w:pPr>
+        <w:pStyle w:val="Paragraphedeliste"/>
+        <w:numPr>
+          <w:ilvl w:val="0"/>
+          <w:numId w:val="5"/>
+        </w:numPr>
+      </w:pPr>
+      <w:proofErr w:type="gramStart"/>
+      <w:r>
+        <w:t>permet</w:t>
+      </w:r>
+      <w:proofErr w:type="gramEnd"/>
+      <w:r>
+        <w:t xml:space="preserve"> à Node.js d’effectuer des opérations d’E/S non bloquantes</w:t>
+      </w:r>
+    </w:p>
+    <w:p>
+      <w:r>
+        <w:t>Cycle de vie d’un programme Node :</w:t>
+      </w:r>
+    </w:p>
+    <w:p>
+      <w:pPr>
+        <w:pStyle w:val="Paragraphedeliste"/>
+        <w:numPr>
+          <w:ilvl w:val="0"/>
+          <w:numId w:val="6"/>
+        </w:numPr>
+      </w:pPr>
+      <w:proofErr w:type="gramStart"/>
+      <w:r>
+        <w:t>exécution</w:t>
+      </w:r>
+      <w:proofErr w:type="gramEnd"/>
+      <w:r>
+        <w:t xml:space="preserve"> d’un fichier de nœud à l’aide de </w:t>
+      </w:r>
+      <w:proofErr w:type="spellStart"/>
+      <w:r>
+        <w:t>node</w:t>
+      </w:r>
+      <w:proofErr w:type="spellEnd"/>
+      <w:r>
+        <w:t xml:space="preserve"> app.js</w:t>
+      </w:r>
+    </w:p>
+    <w:p>
+      <w:pPr>
+        <w:pStyle w:val="Paragraphedeliste"/>
+        <w:numPr>
+          <w:ilvl w:val="0"/>
+          <w:numId w:val="6"/>
+        </w:numPr>
+      </w:pPr>
+      <w:proofErr w:type="gramStart"/>
+      <w:r>
+        <w:t>exécution</w:t>
+      </w:r>
+      <w:proofErr w:type="gramEnd"/>
+      <w:r>
+        <w:t xml:space="preserve"> du script</w:t>
+      </w:r>
+    </w:p>
+    <w:p>
+      <w:pPr>
+        <w:pStyle w:val="Paragraphedeliste"/>
+        <w:numPr>
+          <w:ilvl w:val="0"/>
+          <w:numId w:val="6"/>
+        </w:numPr>
+      </w:pPr>
+      <w:proofErr w:type="gramStart"/>
+      <w:r>
+        <w:lastRenderedPageBreak/>
+        <w:t>analyse</w:t>
+      </w:r>
+      <w:proofErr w:type="gramEnd"/>
+      <w:r>
+        <w:t xml:space="preserve"> du script par l’analyseur en langage machine (toutes les fonctions/variables vont être enregistrées dans un emplacement mémoire)</w:t>
+      </w:r>
+    </w:p>
+    <w:p>
+      <w:pPr>
+        <w:pStyle w:val="Paragraphedeliste"/>
+        <w:numPr>
+          <w:ilvl w:val="0"/>
+          <w:numId w:val="6"/>
+        </w:numPr>
+      </w:pPr>
+      <w:proofErr w:type="gramStart"/>
+      <w:r>
+        <w:t>exécution</w:t>
+      </w:r>
+      <w:proofErr w:type="gramEnd"/>
+      <w:r>
+        <w:t xml:space="preserve"> du non infini par le programme</w:t>
+      </w:r>
+    </w:p>
+    <w:p>
+      <w:pPr>
+        <w:pStyle w:val="Paragraphedeliste"/>
+        <w:numPr>
+          <w:ilvl w:val="0"/>
+          <w:numId w:val="6"/>
+        </w:numPr>
+      </w:pPr>
+      <w:proofErr w:type="gramStart"/>
+      <w:r>
+        <w:t>exécution</w:t>
+      </w:r>
+      <w:proofErr w:type="gramEnd"/>
+      <w:r>
+        <w:t xml:space="preserve"> de la boucle d’événements </w:t>
+      </w:r>
+    </w:p>
+    <w:p>
+      <w:pPr>
+        <w:pStyle w:val="Titre1"/>
+        <w:numPr>
+          <w:ilvl w:val="0"/>
+          <w:numId w:val="3"/>
+        </w:numPr>
+      </w:pPr>
+      <w:r>
+        <w:t xml:space="preserve">L’objet </w:t>
+      </w:r>
+      <w:proofErr w:type="spellStart"/>
+      <w:r>
+        <w:t>Request</w:t>
+      </w:r>
+      <w:proofErr w:type="spellEnd"/>
     </w:p>
     <w:p/>
+    <w:p>
+      <w:r>
+        <w:t>Headers : métadonnées ajoutées à une requête http</w:t>
+      </w:r>
+    </w:p>
+    <w:p>
+      <w:r>
+        <w:t xml:space="preserve">L’objet </w:t>
+      </w:r>
+      <w:proofErr w:type="spellStart"/>
+      <w:r>
+        <w:t>request</w:t>
+      </w:r>
+      <w:proofErr w:type="spellEnd"/>
+      <w:r>
+        <w:t xml:space="preserve"> représente la requête http et possède des propriétés pour la chaîne de requête</w:t>
+      </w:r>
+      <w:r>
+        <w:t xml:space="preserve"> (paramètres, corps, en-têtes http, </w:t>
+      </w:r>
+      <w:proofErr w:type="spellStart"/>
+      <w:r>
+        <w:t>etc</w:t>
+      </w:r>
+      <w:proofErr w:type="spellEnd"/>
+      <w:r>
+        <w:t>).</w:t>
+      </w:r>
+    </w:p>
+    <w:p>
+      <w:pPr>
+        <w:pStyle w:val="Titre1"/>
+        <w:numPr>
+          <w:ilvl w:val="0"/>
+          <w:numId w:val="3"/>
+        </w:numPr>
+      </w:pPr>
+      <w:r>
+        <w:t xml:space="preserve">L’objet </w:t>
+      </w:r>
+      <w:proofErr w:type="spellStart"/>
+      <w:r>
+        <w:t>Response</w:t>
+      </w:r>
+      <w:proofErr w:type="spellEnd"/>
+    </w:p>
     <w:p/>
     <w:p>
+      <w:r>
+        <w:t xml:space="preserve">L’objet </w:t>
+      </w:r>
+      <w:proofErr w:type="spellStart"/>
+      <w:r>
+        <w:t>response</w:t>
+      </w:r>
+      <w:proofErr w:type="spellEnd"/>
+      <w:r>
+        <w:t xml:space="preserve"> représente la réponse http qu’une application Node JS envoie lorsqu’elle reçoit une requête http.</w:t>
+      </w:r>
+    </w:p>
+    <w:p>
+      <w:r>
+        <w:t xml:space="preserve">Méthode d’objet de </w:t>
+      </w:r>
+      <w:proofErr w:type="spellStart"/>
+      <w:r>
+        <w:t>response</w:t>
+      </w:r>
+      <w:proofErr w:type="spellEnd"/>
+      <w:r>
+        <w:t> :</w:t>
+      </w:r>
+    </w:p>
+    <w:p>
+      <w:pPr>
+        <w:pStyle w:val="Paragraphedeliste"/>
+        <w:numPr>
+          <w:ilvl w:val="0"/>
+          <w:numId w:val="5"/>
+        </w:numPr>
+      </w:pPr>
+      <w:proofErr w:type="spellStart"/>
+      <w:proofErr w:type="gramStart"/>
+      <w:r>
+        <w:t>res.end</w:t>
+      </w:r>
+      <w:proofErr w:type="spellEnd"/>
+      <w:r>
+        <w:t>(</w:t>
+      </w:r>
+      <w:proofErr w:type="gramEnd"/>
+      <w:r>
+        <w:t xml:space="preserve">); : </w:t>
+      </w:r>
+      <w:r>
+        <w:t>méthode utilisée pour terminer le processus de réponse</w:t>
+      </w:r>
+    </w:p>
+    <w:p>
       <w:pPr>
         <w:pStyle w:val="Titre1"/>
         <w:numPr>
@@ -250,56 +552,103 @@
         </w:numPr>
       </w:pPr>
       <w:r>
-        <w:t>L’objet Request</w:t>
-      </w:r>
+        <w:t xml:space="preserve">Router </w:t>
+      </w:r>
+      <w:proofErr w:type="gramStart"/>
+      <w:r>
+        <w:t>la http</w:t>
+      </w:r>
+      <w:proofErr w:type="gramEnd"/>
     </w:p>
     <w:p/>
     <w:p>
       <w:r>
-        <w:t>Headers : métadonnées ajoutées à une requête http</w:t>
+        <w:t>Le routage peut être effectué en important le module d’URL intégré</w:t>
+      </w:r>
+      <w:r>
+        <w:t xml:space="preserve"> et en analysant l’URL de la demande.</w:t>
+      </w:r>
+      <w:r>
+        <w:t xml:space="preserve"> Pour vérifier si c’est correct, on peut comparer l’URL de la requête à l’URL de la route.</w:t>
+      </w:r>
+    </w:p>
+    <w:p>
+      <w:r>
+        <w:rPr>
+          <w:highlight w:val="yellow"/>
+        </w:rPr>
+        <w:t>Voir le cours</w:t>
+      </w:r>
+      <w:r>
+        <w:rPr>
+          <w:highlight w:val="yellow"/>
+        </w:rPr>
+        <w:t xml:space="preserve"> </w:t>
+      </w:r>
+      <w:r>
+        <w:rPr>
+          <w:highlight w:val="yellow"/>
+        </w:rPr>
+        <w:t>NODEJSAPI/190722/app.js</w:t>
+      </w:r>
+    </w:p>
+    <w:p>
+      <w:r>
+        <w:t xml:space="preserve">On peut définir des en-têtes sur la réponse en utilisant </w:t>
+      </w:r>
+      <w:proofErr w:type="spellStart"/>
+      <w:proofErr w:type="gramStart"/>
+      <w:r>
+        <w:t>res.setHeader</w:t>
+      </w:r>
+      <w:proofErr w:type="spellEnd"/>
+      <w:proofErr w:type="gramEnd"/>
+      <w:r>
+        <w:t>()</w:t>
+      </w:r>
+    </w:p>
+    <w:p>
+      <w:pPr>
+        <w:pStyle w:val="Titre1"/>
+        <w:numPr>
+          <w:ilvl w:val="0"/>
+          <w:numId w:val="3"/>
+        </w:numPr>
+      </w:pPr>
+      <w:r>
+        <w:t>Comment récupérer les données des requêtes entrantes ?</w:t>
       </w:r>
     </w:p>
     <w:p/>
     <w:p>
-      <w:pPr>
-        <w:pStyle w:val="Titre1"/>
-        <w:numPr>
-          <w:ilvl w:val="0"/>
-          <w:numId w:val="3"/>
-        </w:numPr>
-      </w:pPr>
-      <w:r>
-        <w:t>L’objet Response</w:t>
+      <w:r>
+        <w:t xml:space="preserve">Exercice 1 : </w:t>
+      </w:r>
+      <w:r>
+        <w:t>Stocker contenu message dans fichier texte</w:t>
+      </w:r>
+    </w:p>
+    <w:p>
+      <w:r>
+        <w:rPr>
+          <w:highlight w:val="yellow"/>
+        </w:rPr>
+        <w:t>Voir le cours</w:t>
+      </w:r>
+      <w:r>
+        <w:rPr>
+          <w:highlight w:val="yellow"/>
+        </w:rPr>
+        <w:t xml:space="preserve"> </w:t>
+      </w:r>
+      <w:r>
+        <w:rPr>
+          <w:highlight w:val="yellow"/>
+        </w:rPr>
+        <w:t>NODEJSAPI/190722/app.js</w:t>
       </w:r>
     </w:p>
     <w:p/>
-    <w:p>
-      <w:pPr>
-        <w:pStyle w:val="Titre1"/>
-        <w:numPr>
-          <w:ilvl w:val="0"/>
-          <w:numId w:val="3"/>
-        </w:numPr>
-      </w:pPr>
-      <w:r>
-        <w:t>Router la http</w:t>
-      </w:r>
-    </w:p>
-    <w:p/>
-    <w:p>
-      <w:pPr>
-        <w:pStyle w:val="Titre1"/>
-      </w:pPr>
-      <w:r>
-        <w:t>Comment récupérer les données des requêtes entrantes ?</w:t>
-      </w:r>
-    </w:p>
-    <w:p/>
-    <w:p>
-      <w:r>
-        <w:t>Stocker contenu message dans fichier texte</w:t>
-      </w:r>
-    </w:p>
     <w:p/>
     <w:p/>
     <w:p/>
@@ -864,6 +1213,95 @@
       </w:rPr>
     </w:lvl>
   </w:abstractNum>
+  <w:abstractNum w:abstractNumId="5" w15:restartNumberingAfterBreak="0">
+    <w:nsid w:val="5E6B7F27"/>
+    <w:multiLevelType w:val="hybridMultilevel"/>
+    <w:tmpl w:val="AABA4B00"/>
+    <w:lvl w:ilvl="0" w:tplc="34564300">
+      <w:start w:val="1"/>
+      <w:numFmt w:val="decimal"/>
+      <w:lvlText w:val="%1)"/>
+      <w:lvlJc w:val="left"/>
+      <w:pPr>
+        <w:ind w:left="720" w:hanging="360"/>
+      </w:pPr>
+      <w:rPr>
+        <w:rFonts w:hint="default"/>
+      </w:rPr>
+    </w:lvl>
+    <w:lvl w:ilvl="1" w:tplc="040C0019" w:tentative="1">
+      <w:start w:val="1"/>
+      <w:numFmt w:val="lowerLetter"/>
+      <w:lvlText w:val="%2."/>
+      <w:lvlJc w:val="left"/>
+      <w:pPr>
+        <w:ind w:left="1440" w:hanging="360"/>
+      </w:pPr>
+    </w:lvl>
+    <w:lvl w:ilvl="2" w:tplc="040C001B" w:tentative="1">
+      <w:start w:val="1"/>
+      <w:numFmt w:val="lowerRoman"/>
+      <w:lvlText w:val="%3."/>
+      <w:lvlJc w:val="right"/>
+      <w:pPr>
+        <w:ind w:left="2160" w:hanging="180"/>
+      </w:pPr>
+    </w:lvl>
+    <w:lvl w:ilvl="3" w:tplc="040C000F" w:tentative="1">
+      <w:start w:val="1"/>
+      <w:numFmt w:val="decimal"/>
+      <w:lvlText w:val="%4."/>
+      <w:lvlJc w:val="left"/>
+      <w:pPr>
+        <w:ind w:left="2880" w:hanging="360"/>
+      </w:pPr>
+    </w:lvl>
+    <w:lvl w:ilvl="4" w:tplc="040C0019" w:tentative="1">
+      <w:start w:val="1"/>
+      <w:numFmt w:val="lowerLetter"/>
+      <w:lvlText w:val="%5."/>
+      <w:lvlJc w:val="left"/>
+      <w:pPr>
+        <w:ind w:left="3600" w:hanging="360"/>
+      </w:pPr>
+    </w:lvl>
+    <w:lvl w:ilvl="5" w:tplc="040C001B" w:tentative="1">
+      <w:start w:val="1"/>
+      <w:numFmt w:val="lowerRoman"/>
+      <w:lvlText w:val="%6."/>
+      <w:lvlJc w:val="right"/>
+      <w:pPr>
+        <w:ind w:left="4320" w:hanging="180"/>
+      </w:pPr>
+    </w:lvl>
+    <w:lvl w:ilvl="6" w:tplc="040C000F" w:tentative="1">
+      <w:start w:val="1"/>
+      <w:numFmt w:val="decimal"/>
+      <w:lvlText w:val="%7."/>
+      <w:lvlJc w:val="left"/>
+      <w:pPr>
+        <w:ind w:left="5040" w:hanging="360"/>
+      </w:pPr>
+    </w:lvl>
+    <w:lvl w:ilvl="7" w:tplc="040C0019" w:tentative="1">
+      <w:start w:val="1"/>
+      <w:numFmt w:val="lowerLetter"/>
+      <w:lvlText w:val="%8."/>
+      <w:lvlJc w:val="left"/>
+      <w:pPr>
+        <w:ind w:left="5760" w:hanging="360"/>
+      </w:pPr>
+    </w:lvl>
+    <w:lvl w:ilvl="8" w:tplc="040C001B" w:tentative="1">
+      <w:start w:val="1"/>
+      <w:numFmt w:val="lowerRoman"/>
+      <w:lvlText w:val="%9."/>
+      <w:lvlJc w:val="right"/>
+      <w:pPr>
+        <w:ind w:left="6480" w:hanging="180"/>
+      </w:pPr>
+    </w:lvl>
+  </w:abstractNum>
   <w:num w:numId="1" w16cid:durableId="1359622413">
     <w:abstractNumId w:val="1"/>
   </w:num>
@@ -878,6 +1316,9 @@
   </w:num>
   <w:num w:numId="5" w16cid:durableId="1062142935">
     <w:abstractNumId w:val="3"/>
+  </w:num>
+  <w:num w:numId="6" w16cid:durableId="61409056">
+    <w:abstractNumId w:val="5"/>
   </w:num>
 </w:numbering>
 </file>
@@ -1444,6 +1885,19 @@
       <w:szCs w:val="26"/>
     </w:rPr>
   </w:style>
+  <w:style w:type="character" w:styleId="CodeHTML">
+    <w:name w:val="HTML Code"/>
+    <w:basedOn w:val="Policepardfaut"/>
+    <w:uiPriority w:val="99"/>
+    <w:semiHidden/>
+    <w:unhideWhenUsed/>
+    <w:rsid w:val="007F164C"/>
+    <w:rPr>
+      <w:rFonts w:ascii="Courier New" w:eastAsia="Times New Roman" w:hAnsi="Courier New" w:cs="Courier New"/>
+      <w:sz w:val="20"/>
+      <w:szCs w:val="20"/>
+    </w:rPr>
+  </w:style>
 </w:styles>
 </file>
 

</xml_diff>

<commit_message>
Notes de cours finales
</commit_message>
<xml_diff>
--- a/Cours/Notes cours.docx
+++ b/Cours/Notes cours.docx
@@ -39,6 +39,468 @@
     <w:p/>
     <w:p>
       <w:pPr>
+        <w:pStyle w:val="Titre2"/>
+        <w:numPr>
+          <w:ilvl w:val="1"/>
+          <w:numId w:val="3"/>
+        </w:numPr>
+      </w:pPr>
+      <w:r>
+        <w:t>Installation de Node JS</w:t>
+      </w:r>
+    </w:p>
+    <w:p/>
+    <w:p>
+      <w:r>
+        <w:t>Télé</w:t>
+      </w:r>
+      <w:r>
+        <w:t xml:space="preserve">chargement puis installation de la dernière version de Node </w:t>
+      </w:r>
+      <w:r>
+        <w:t xml:space="preserve">depuis NodeJS.org </w:t>
+      </w:r>
+      <w:r>
+        <w:t>(permet également d’installer npm pour l’installation des packages pour les projets)</w:t>
+      </w:r>
+    </w:p>
+    <w:p/>
+    <w:p>
+      <w:pPr>
+        <w:pStyle w:val="Titre2"/>
+        <w:numPr>
+          <w:ilvl w:val="1"/>
+          <w:numId w:val="3"/>
+        </w:numPr>
+      </w:pPr>
+      <w:r>
+        <w:t>Les « core modules »</w:t>
+      </w:r>
+    </w:p>
+    <w:p/>
+    <w:p>
+      <w:r>
+        <w:t>C’est une liste des modules de base fournis par Node.js</w:t>
+      </w:r>
+      <w:r>
+        <w:t> :</w:t>
+      </w:r>
+    </w:p>
+    <w:p>
+      <w:pPr>
+        <w:pStyle w:val="Paragraphedeliste"/>
+        <w:numPr>
+          <w:ilvl w:val="0"/>
+          <w:numId w:val="5"/>
+        </w:numPr>
+      </w:pPr>
+      <w:r>
+        <w:t>http</w:t>
+      </w:r>
+      <w:r>
+        <w:t> :</w:t>
+      </w:r>
+      <w:r>
+        <w:t xml:space="preserve"> lancer un serveur web, envoyer des requêtes</w:t>
+      </w:r>
+    </w:p>
+    <w:p>
+      <w:pPr>
+        <w:pStyle w:val="Paragraphedeliste"/>
+        <w:numPr>
+          <w:ilvl w:val="0"/>
+          <w:numId w:val="5"/>
+        </w:numPr>
+      </w:pPr>
+      <w:r>
+        <w:t>https</w:t>
+      </w:r>
+      <w:r>
+        <w:t> :</w:t>
+      </w:r>
+      <w:r>
+        <w:t xml:space="preserve"> lancer un serveur SSL</w:t>
+      </w:r>
+    </w:p>
+    <w:p>
+      <w:pPr>
+        <w:pStyle w:val="Paragraphedeliste"/>
+        <w:numPr>
+          <w:ilvl w:val="0"/>
+          <w:numId w:val="5"/>
+        </w:numPr>
+      </w:pPr>
+      <w:r>
+        <w:t>fs</w:t>
+      </w:r>
+      <w:r>
+        <w:t xml:space="preserve"> : fournit </w:t>
+      </w:r>
+      <w:r>
+        <w:t>des méthodes pour interagir avec le système de fichier</w:t>
+      </w:r>
+      <w:r>
+        <w:t>s</w:t>
+      </w:r>
+    </w:p>
+    <w:p>
+      <w:pPr>
+        <w:pStyle w:val="Paragraphedeliste"/>
+        <w:numPr>
+          <w:ilvl w:val="0"/>
+          <w:numId w:val="5"/>
+        </w:numPr>
+      </w:pPr>
+      <w:r>
+        <w:t>p</w:t>
+      </w:r>
+      <w:r>
+        <w:t>ath</w:t>
+      </w:r>
+      <w:r>
+        <w:t> : fournit des fonctions pour interagir avec les chemins de fichiers</w:t>
+      </w:r>
+    </w:p>
+    <w:p>
+      <w:pPr>
+        <w:pStyle w:val="Paragraphedeliste"/>
+        <w:numPr>
+          <w:ilvl w:val="0"/>
+          <w:numId w:val="5"/>
+        </w:numPr>
+      </w:pPr>
+      <w:r>
+        <w:t>os</w:t>
+      </w:r>
+      <w:r>
+        <w:t> : fournit des méthodes et des propriétés pour interagir avec le système d’exploitation</w:t>
+      </w:r>
+    </w:p>
+    <w:p>
+      <w:pPr>
+        <w:pStyle w:val="Titre2"/>
+        <w:numPr>
+          <w:ilvl w:val="1"/>
+          <w:numId w:val="3"/>
+        </w:numPr>
+      </w:pPr>
+      <w:r>
+        <w:t>Créer un serveur web</w:t>
+      </w:r>
+    </w:p>
+    <w:p/>
+    <w:p>
+      <w:r>
+        <w:t>Dans cette partie, nous allons créer un simple serveur web avec NodeJS</w:t>
+      </w:r>
+      <w:r>
+        <w:t xml:space="preserve"> (code démo)</w:t>
+      </w:r>
+    </w:p>
+    <w:p>
+      <w:r>
+        <w:rPr>
+          <w:highlight w:val="yellow"/>
+        </w:rPr>
+        <w:t>Voir le cours</w:t>
+      </w:r>
+      <w:r>
+        <w:rPr>
+          <w:highlight w:val="yellow"/>
+        </w:rPr>
+        <w:t xml:space="preserve"> </w:t>
+      </w:r>
+      <w:r>
+        <w:rPr>
+          <w:highlight w:val="yellow"/>
+        </w:rPr>
+        <w:t>NODEJSAPI/190722/app.js</w:t>
+      </w:r>
+    </w:p>
+    <w:p/>
+    <w:p>
+      <w:pPr>
+        <w:pStyle w:val="Titre2"/>
+        <w:numPr>
+          <w:ilvl w:val="1"/>
+          <w:numId w:val="3"/>
+        </w:numPr>
+      </w:pPr>
+      <w:r>
+        <w:t>Le cycle de vie d’un programme Node</w:t>
+      </w:r>
+    </w:p>
+    <w:p/>
+    <w:p>
+      <w:r>
+        <w:t xml:space="preserve">Cycle de vie = </w:t>
+      </w:r>
+      <w:r>
+        <w:t>boucle d’évènements</w:t>
+      </w:r>
+      <w:r>
+        <w:t> :</w:t>
+      </w:r>
+    </w:p>
+    <w:p>
+      <w:pPr>
+        <w:pStyle w:val="Paragraphedeliste"/>
+        <w:numPr>
+          <w:ilvl w:val="0"/>
+          <w:numId w:val="5"/>
+        </w:numPr>
+      </w:pPr>
+      <w:r>
+        <w:t>permet d’effectuer plusieurs tâches</w:t>
+      </w:r>
+    </w:p>
+    <w:p>
+      <w:pPr>
+        <w:pStyle w:val="Paragraphedeliste"/>
+        <w:numPr>
+          <w:ilvl w:val="0"/>
+          <w:numId w:val="5"/>
+        </w:numPr>
+      </w:pPr>
+      <w:r>
+        <w:t>permet de rendre les tâches plus rapides</w:t>
+      </w:r>
+    </w:p>
+    <w:p>
+      <w:pPr>
+        <w:pStyle w:val="Paragraphedeliste"/>
+        <w:numPr>
+          <w:ilvl w:val="0"/>
+          <w:numId w:val="5"/>
+        </w:numPr>
+      </w:pPr>
+      <w:r>
+        <w:t>permet à Node.js d’effectuer des opérations d’E/S non bloquantes</w:t>
+      </w:r>
+    </w:p>
+    <w:p>
+      <w:r>
+        <w:t>Cycle de vie d’un programme Node :</w:t>
+      </w:r>
+    </w:p>
+    <w:p>
+      <w:pPr>
+        <w:pStyle w:val="Paragraphedeliste"/>
+        <w:numPr>
+          <w:ilvl w:val="0"/>
+          <w:numId w:val="6"/>
+        </w:numPr>
+      </w:pPr>
+      <w:r>
+        <w:t>exécution d’un fichier de nœud à l’aide de node app.js</w:t>
+      </w:r>
+    </w:p>
+    <w:p>
+      <w:pPr>
+        <w:pStyle w:val="Paragraphedeliste"/>
+        <w:numPr>
+          <w:ilvl w:val="0"/>
+          <w:numId w:val="6"/>
+        </w:numPr>
+      </w:pPr>
+      <w:r>
+        <w:t>exécution du script</w:t>
+      </w:r>
+    </w:p>
+    <w:p>
+      <w:pPr>
+        <w:pStyle w:val="Paragraphedeliste"/>
+        <w:numPr>
+          <w:ilvl w:val="0"/>
+          <w:numId w:val="6"/>
+        </w:numPr>
+      </w:pPr>
+      <w:r>
+        <w:t>analyse du script par l’analyseur en langage machine (toutes les fonctions/variables vont être enregistrées dans un emplacement mémoire)</w:t>
+      </w:r>
+    </w:p>
+    <w:p>
+      <w:pPr>
+        <w:pStyle w:val="Paragraphedeliste"/>
+        <w:numPr>
+          <w:ilvl w:val="0"/>
+          <w:numId w:val="6"/>
+        </w:numPr>
+      </w:pPr>
+      <w:r>
+        <w:lastRenderedPageBreak/>
+        <w:t>exécution du non infini par le programme</w:t>
+      </w:r>
+    </w:p>
+    <w:p>
+      <w:pPr>
+        <w:pStyle w:val="Paragraphedeliste"/>
+        <w:numPr>
+          <w:ilvl w:val="0"/>
+          <w:numId w:val="6"/>
+        </w:numPr>
+      </w:pPr>
+      <w:r>
+        <w:t xml:space="preserve">exécution de la boucle d’événements </w:t>
+      </w:r>
+    </w:p>
+    <w:p>
+      <w:pPr>
+        <w:pStyle w:val="Titre2"/>
+        <w:numPr>
+          <w:ilvl w:val="1"/>
+          <w:numId w:val="3"/>
+        </w:numPr>
+      </w:pPr>
+      <w:r>
+        <w:t>L’objet Request</w:t>
+      </w:r>
+    </w:p>
+    <w:p/>
+    <w:p>
+      <w:r>
+        <w:t>Headers : métadonnées ajoutées à une requête http</w:t>
+      </w:r>
+    </w:p>
+    <w:p>
+      <w:r>
+        <w:t>L’objet request représente la requête http et possède des propriétés pour la chaîne de requête</w:t>
+      </w:r>
+      <w:r>
+        <w:t xml:space="preserve"> (paramètres, corps, en-têtes http, etc).</w:t>
+      </w:r>
+    </w:p>
+    <w:p>
+      <w:pPr>
+        <w:pStyle w:val="Titre2"/>
+        <w:numPr>
+          <w:ilvl w:val="1"/>
+          <w:numId w:val="3"/>
+        </w:numPr>
+      </w:pPr>
+      <w:r>
+        <w:t>L’objet Response</w:t>
+      </w:r>
+    </w:p>
+    <w:p/>
+    <w:p>
+      <w:r>
+        <w:t>L’objet response représente la réponse http qu’une application Node JS envoie lorsqu’elle reçoit une requête http.</w:t>
+      </w:r>
+    </w:p>
+    <w:p>
+      <w:r>
+        <w:t>Méthode d’objet de response :</w:t>
+      </w:r>
+    </w:p>
+    <w:p>
+      <w:pPr>
+        <w:pStyle w:val="Paragraphedeliste"/>
+        <w:numPr>
+          <w:ilvl w:val="0"/>
+          <w:numId w:val="5"/>
+        </w:numPr>
+      </w:pPr>
+      <w:r>
+        <w:t xml:space="preserve">res.end(); : </w:t>
+      </w:r>
+      <w:r>
+        <w:t>méthode utilisée pour terminer le processus de réponse</w:t>
+      </w:r>
+    </w:p>
+    <w:p>
+      <w:pPr>
+        <w:pStyle w:val="Titre2"/>
+        <w:numPr>
+          <w:ilvl w:val="1"/>
+          <w:numId w:val="3"/>
+        </w:numPr>
+      </w:pPr>
+      <w:r>
+        <w:t>Router la http</w:t>
+      </w:r>
+    </w:p>
+    <w:p/>
+    <w:p>
+      <w:r>
+        <w:t>Le routage peut être effectué en important le module d’URL intégré</w:t>
+      </w:r>
+      <w:r>
+        <w:t xml:space="preserve"> et en analysant l’URL de la demande.</w:t>
+      </w:r>
+      <w:r>
+        <w:t xml:space="preserve"> Pour vérifier si c’est correct, on peut comparer l’URL de la requête à l’URL de la route.</w:t>
+      </w:r>
+    </w:p>
+    <w:p>
+      <w:r>
+        <w:rPr>
+          <w:highlight w:val="yellow"/>
+        </w:rPr>
+        <w:t>Voir le cours</w:t>
+      </w:r>
+      <w:r>
+        <w:rPr>
+          <w:highlight w:val="yellow"/>
+        </w:rPr>
+        <w:t xml:space="preserve"> </w:t>
+      </w:r>
+      <w:r>
+        <w:rPr>
+          <w:highlight w:val="yellow"/>
+        </w:rPr>
+        <w:t>NODEJSAPI/190722/app.js</w:t>
+      </w:r>
+    </w:p>
+    <w:p>
+      <w:r>
+        <w:t>On peut définir des en-têtes sur la réponse en utilisant res.setHeader()</w:t>
+      </w:r>
+    </w:p>
+    <w:p>
+      <w:pPr>
+        <w:pStyle w:val="Titre2"/>
+        <w:numPr>
+          <w:ilvl w:val="1"/>
+          <w:numId w:val="3"/>
+        </w:numPr>
+      </w:pPr>
+      <w:r>
+        <w:t>Comment récupérer les données des requêtes entrantes ?</w:t>
+      </w:r>
+    </w:p>
+    <w:p/>
+    <w:p>
+      <w:r>
+        <w:t xml:space="preserve">Exercice 1 : </w:t>
+      </w:r>
+      <w:r>
+        <w:t>Stocker contenu message dans fichier texte</w:t>
+      </w:r>
+    </w:p>
+    <w:p>
+      <w:r>
+        <w:rPr>
+          <w:highlight w:val="yellow"/>
+        </w:rPr>
+        <w:t>Voir le cours</w:t>
+      </w:r>
+      <w:r>
+        <w:rPr>
+          <w:highlight w:val="yellow"/>
+        </w:rPr>
+        <w:t xml:space="preserve"> </w:t>
+      </w:r>
+      <w:r>
+        <w:rPr>
+          <w:highlight w:val="yellow"/>
+        </w:rPr>
+        <w:t>NODEJSAPI/190722/app.js</w:t>
+      </w:r>
+    </w:p>
+    <w:p/>
+    <w:p>
+      <w:pPr>
         <w:pStyle w:val="Titre1"/>
         <w:numPr>
           <w:ilvl w:val="0"/>
@@ -46,60 +508,680 @@
         </w:numPr>
       </w:pPr>
       <w:r>
-        <w:t>Installation de Node JS</w:t>
+        <w:t>Express JS</w:t>
       </w:r>
     </w:p>
     <w:p/>
     <w:p>
       <w:r>
-        <w:t>Télé</w:t>
-      </w:r>
-      <w:r>
-        <w:t xml:space="preserve">chargement puis installation de la dernière version de Node </w:t>
-      </w:r>
-      <w:r>
-        <w:t xml:space="preserve">depuis NodeJS.org </w:t>
-      </w:r>
-      <w:r>
-        <w:t xml:space="preserve">(permet également d’installer </w:t>
-      </w:r>
-      <w:proofErr w:type="spellStart"/>
-      <w:r>
-        <w:t>npm</w:t>
-      </w:r>
-      <w:proofErr w:type="spellEnd"/>
-      <w:r>
-        <w:t xml:space="preserve"> pour l’installation des packages pour les projets)</w:t>
+        <w:t>Le framework Express permet de simplifier les taches de demandes entrantes et permet de déployer des API plus rapidement.</w:t>
       </w:r>
     </w:p>
     <w:p/>
     <w:p>
       <w:pPr>
-        <w:pStyle w:val="Titre1"/>
+        <w:pStyle w:val="Titre2"/>
+        <w:numPr>
+          <w:ilvl w:val="1"/>
+          <w:numId w:val="3"/>
+        </w:numPr>
+      </w:pPr>
+      <w:r>
+        <w:t>Alternantive d’Express JS</w:t>
+      </w:r>
+    </w:p>
+    <w:p/>
+    <w:p>
+      <w:pPr>
+        <w:pStyle w:val="Titre2"/>
+        <w:numPr>
+          <w:ilvl w:val="1"/>
+          <w:numId w:val="3"/>
+        </w:numPr>
+      </w:pPr>
+      <w:r>
+        <w:t>Installation d’Express</w:t>
+      </w:r>
+    </w:p>
+    <w:p/>
+    <w:p>
+      <w:r>
+        <w:lastRenderedPageBreak/>
+        <w:t xml:space="preserve">Pour ajouter Express à notre projet, on exécute la commande </w:t>
+      </w:r>
+      <w:r>
+        <w:rPr>
+          <w:b/>
+          <w:bCs/>
+        </w:rPr>
+        <w:t>npm install express</w:t>
+      </w:r>
+      <w:r>
+        <w:t xml:space="preserve"> à partir de notre dossier racine.</w:t>
+      </w:r>
+    </w:p>
+    <w:p>
+      <w:r>
+        <w:t xml:space="preserve">Ensuite, on créer un fichier </w:t>
+      </w:r>
+      <w:r>
+        <w:rPr>
+          <w:b/>
+          <w:bCs/>
+        </w:rPr>
+        <w:t>app.js</w:t>
+      </w:r>
+      <w:r>
+        <w:t xml:space="preserve"> où l’on placera notre application Express</w:t>
+      </w:r>
+      <w:r>
+        <w:t> :</w:t>
+      </w:r>
+    </w:p>
+    <w:p>
+      <w:r>
+        <w:rPr>
+          <w:rFonts w:ascii="Montserrat" w:hAnsi="Montserrat"/>
+          <w:shd w:val="clear" w:color="auto" w:fill="FFFFFF"/>
+        </w:rPr>
+        <w:drawing>
+          <wp:inline distT="0" distB="0" distL="0" distR="0" wp14:anchorId="2DD83D95" wp14:editId="5BBF547E">
+            <wp:extent cx="2413124" cy="1231963"/>
+            <wp:effectExtent l="0" t="0" r="6350" b="6350"/>
+            <wp:docPr id="1" name="Image 1" descr="Une image contenant texte&#10;&#10;Description générée automatiquement"/>
+            <wp:cNvGraphicFramePr>
+              <a:graphicFrameLocks xmlns:a="http://schemas.openxmlformats.org/drawingml/2006/main" noChangeAspect="1"/>
+            </wp:cNvGraphicFramePr>
+            <a:graphic xmlns:a="http://schemas.openxmlformats.org/drawingml/2006/main">
+              <a:graphicData uri="http://schemas.openxmlformats.org/drawingml/2006/picture">
+                <pic:pic xmlns:pic="http://schemas.openxmlformats.org/drawingml/2006/picture">
+                  <pic:nvPicPr>
+                    <pic:cNvPr id="1" name="Image 1" descr="Une image contenant texte&#10;&#10;Description générée automatiquement"/>
+                    <pic:cNvPicPr/>
+                  </pic:nvPicPr>
+                  <pic:blipFill>
+                    <a:blip r:embed="rId5"/>
+                    <a:stretch>
+                      <a:fillRect/>
+                    </a:stretch>
+                  </pic:blipFill>
+                  <pic:spPr>
+                    <a:xfrm>
+                      <a:off x="0" y="0"/>
+                      <a:ext cx="2413124" cy="1231963"/>
+                    </a:xfrm>
+                    <a:prstGeom prst="rect">
+                      <a:avLst/>
+                    </a:prstGeom>
+                  </pic:spPr>
+                </pic:pic>
+              </a:graphicData>
+            </a:graphic>
+          </wp:inline>
+        </w:drawing>
+      </w:r>
+    </w:p>
+    <w:p/>
+    <w:p>
+      <w:r>
+        <w:t>Démo</w:t>
+      </w:r>
+    </w:p>
+    <w:p/>
+    <w:p>
+      <w:pPr>
+        <w:pStyle w:val="Titre2"/>
+        <w:numPr>
+          <w:ilvl w:val="1"/>
+          <w:numId w:val="3"/>
+        </w:numPr>
+      </w:pPr>
+      <w:r>
+        <w:t>Notion de middleware</w:t>
+      </w:r>
+    </w:p>
+    <w:p/>
+    <w:p>
+      <w:r>
+        <w:t>Une application Express est une série</w:t>
+      </w:r>
+      <w:r>
+        <w:t xml:space="preserve"> de fonctions appelées </w:t>
+      </w:r>
+      <w:r>
+        <w:rPr>
+          <w:b/>
+          <w:bCs/>
+        </w:rPr>
+        <w:t>mi</w:t>
+      </w:r>
+      <w:r>
+        <w:rPr>
+          <w:b/>
+          <w:bCs/>
+        </w:rPr>
+        <w:t>ddleware</w:t>
+      </w:r>
+      <w:r>
+        <w:t>.</w:t>
+      </w:r>
+    </w:p>
+    <w:p>
+      <w:r>
+        <w:t xml:space="preserve">Chacun de ses éléments reçoit des objets </w:t>
+      </w:r>
+      <w:r>
+        <w:rPr>
+          <w:i/>
+          <w:iCs/>
+        </w:rPr>
+        <w:t>request</w:t>
+      </w:r>
+      <w:r>
+        <w:t xml:space="preserve"> et </w:t>
+      </w:r>
+      <w:r>
+        <w:rPr>
+          <w:i/>
+          <w:iCs/>
+        </w:rPr>
+        <w:t>response</w:t>
+      </w:r>
+      <w:r>
+        <w:t xml:space="preserve"> pour pouvoir les lire, les analyser et les manipuler.</w:t>
+      </w:r>
+    </w:p>
+    <w:p>
+      <w:r>
+        <w:t xml:space="preserve">Il peut également recevoir une méthode </w:t>
+      </w:r>
+      <w:r>
+        <w:rPr>
+          <w:i/>
+          <w:iCs/>
+        </w:rPr>
+        <w:t>next</w:t>
+      </w:r>
+      <w:r>
+        <w:t xml:space="preserve"> qui permet à chaque middleware de passer l’exécution au middleware suivant.</w:t>
+      </w:r>
+    </w:p>
+    <w:p/>
+    <w:p>
+      <w:pPr>
+        <w:pStyle w:val="Titre2"/>
+        <w:numPr>
+          <w:ilvl w:val="1"/>
+          <w:numId w:val="3"/>
+        </w:numPr>
+      </w:pPr>
+      <w:r>
+        <w:t>Express Js :</w:t>
+      </w:r>
+      <w:r>
+        <w:t xml:space="preserve"> app.listen()</w:t>
+      </w:r>
+    </w:p>
+    <w:p/>
+    <w:p>
+      <w:r>
+        <w:t xml:space="preserve">La fonction </w:t>
+      </w:r>
+      <w:r>
+        <w:rPr>
+          <w:b/>
+          <w:bCs/>
+        </w:rPr>
+        <w:t>app.listen()</w:t>
+      </w:r>
+      <w:r>
+        <w:t xml:space="preserve"> est utilisée pour lier et écouter les connexions sur l’hôte et le port spécifié (équivalent à la méthode http.Server.listen() de Node).</w:t>
+      </w:r>
+    </w:p>
+    <w:p/>
+    <w:p>
+      <w:pPr>
+        <w:pStyle w:val="Titre2"/>
+        <w:numPr>
+          <w:ilvl w:val="1"/>
+          <w:numId w:val="3"/>
+        </w:numPr>
+      </w:pPr>
+      <w:r>
+        <w:t>Express JS : routage basique</w:t>
+      </w:r>
+    </w:p>
+    <w:p/>
+    <w:p>
+      <w:r>
+        <w:t xml:space="preserve">Le routage </w:t>
+      </w:r>
+      <w:r>
+        <w:t>est la façon dont une application répond à un nœud final spécifique : une URL (chemin</w:t>
+      </w:r>
+      <w:r>
+        <w:t xml:space="preserve"> et une méthode de </w:t>
+      </w:r>
+      <w:r>
+        <w:t>requête http (GET, POST, etc).</w:t>
+      </w:r>
+    </w:p>
+    <w:p>
+      <w:r>
+        <w:t>Chaque route a une ou plusieurs fonctions de gestionnaire, qui sont exécutées lorsque la route est mise en correspondance.</w:t>
+      </w:r>
+    </w:p>
+    <w:p>
+      <w:r>
+        <w:t>Pour définir une route, on utilise la structure suivante :</w:t>
+      </w:r>
+    </w:p>
+    <w:p>
+      <w:r>
+        <w:t>a</w:t>
+      </w:r>
+      <w:r>
+        <w:t>pp.</w:t>
+      </w:r>
+      <w:r>
+        <w:t>methode</w:t>
+      </w:r>
+      <w:r>
+        <w:t xml:space="preserve">(chemin, </w:t>
+      </w:r>
+      <w:r>
+        <w:t>gestionnaire)</w:t>
+      </w:r>
+    </w:p>
+    <w:p>
+      <w:r>
+        <w:t xml:space="preserve">où app </w:t>
+      </w:r>
+    </w:p>
+    <w:p>
+      <w:pPr>
+        <w:pBdr>
+          <w:top w:val="single" w:sz="6" w:space="0" w:color="DDDDDD"/>
+          <w:left w:val="single" w:sz="6" w:space="12" w:color="DDDDDD"/>
+          <w:bottom w:val="single" w:sz="6" w:space="0" w:color="DDDDDD"/>
+          <w:right w:val="single" w:sz="6" w:space="12" w:color="DDDDDD"/>
+        </w:pBdr>
+        <w:shd w:val="clear" w:color="auto" w:fill="F7F7F7"/>
+        <w:tabs>
+          <w:tab w:val="left" w:pos="916"/>
+          <w:tab w:val="left" w:pos="1832"/>
+          <w:tab w:val="left" w:pos="2748"/>
+          <w:tab w:val="left" w:pos="3664"/>
+          <w:tab w:val="left" w:pos="4580"/>
+          <w:tab w:val="left" w:pos="5496"/>
+          <w:tab w:val="left" w:pos="6412"/>
+          <w:tab w:val="left" w:pos="7328"/>
+          <w:tab w:val="left" w:pos="8244"/>
+          <w:tab w:val="left" w:pos="9160"/>
+          <w:tab w:val="left" w:pos="10076"/>
+          <w:tab w:val="left" w:pos="10992"/>
+          <w:tab w:val="left" w:pos="11908"/>
+          <w:tab w:val="left" w:pos="12824"/>
+          <w:tab w:val="left" w:pos="13740"/>
+          <w:tab w:val="left" w:pos="14656"/>
+        </w:tabs>
+        <w:spacing w:before="120" w:after="120" w:line="240" w:lineRule="auto"/>
+        <w:rPr>
+          <w:rFonts w:ascii="Consolas" w:eastAsia="Times New Roman" w:hAnsi="Consolas" w:cs="Courier New"/>
+          <w:color w:val="000000"/>
+          <w:sz w:val="20"/>
+          <w:szCs w:val="20"/>
+          <w:lang w:eastAsia="fr-FR"/>
+        </w:rPr>
+      </w:pPr>
+      <w:r>
+        <w:rPr>
+          <w:rFonts w:ascii="Consolas" w:eastAsia="Times New Roman" w:hAnsi="Consolas" w:cs="Courier New"/>
+          <w:color w:val="000000"/>
+          <w:sz w:val="20"/>
+          <w:szCs w:val="20"/>
+          <w:lang w:eastAsia="fr-FR"/>
+        </w:rPr>
+        <w:t>app</w:t>
+      </w:r>
+      <w:r>
+        <w:rPr>
+          <w:rFonts w:ascii="Consolas" w:eastAsia="Times New Roman" w:hAnsi="Consolas" w:cs="Courier New"/>
+          <w:color w:val="999999"/>
+          <w:sz w:val="20"/>
+          <w:szCs w:val="20"/>
+          <w:lang w:eastAsia="fr-FR"/>
+        </w:rPr>
+        <w:t>.</w:t>
+      </w:r>
+      <w:r>
+        <w:rPr>
+          <w:rFonts w:ascii="Consolas" w:eastAsia="Times New Roman" w:hAnsi="Consolas" w:cs="Courier New"/>
+          <w:color w:val="DD4A68"/>
+          <w:sz w:val="20"/>
+          <w:szCs w:val="20"/>
+          <w:lang w:eastAsia="fr-FR"/>
+        </w:rPr>
+        <w:t>METHOD</w:t>
+      </w:r>
+      <w:r>
+        <w:rPr>
+          <w:rFonts w:ascii="Consolas" w:eastAsia="Times New Roman" w:hAnsi="Consolas" w:cs="Courier New"/>
+          <w:color w:val="999999"/>
+          <w:sz w:val="20"/>
+          <w:szCs w:val="20"/>
+          <w:lang w:eastAsia="fr-FR"/>
+        </w:rPr>
+        <w:t>(</w:t>
+      </w:r>
+      <w:r>
+        <w:rPr>
+          <w:rFonts w:ascii="Consolas" w:eastAsia="Times New Roman" w:hAnsi="Consolas" w:cs="Courier New"/>
+          <w:color w:val="000000"/>
+          <w:sz w:val="20"/>
+          <w:szCs w:val="20"/>
+          <w:lang w:eastAsia="fr-FR"/>
+        </w:rPr>
+        <w:t>PATH</w:t>
+      </w:r>
+      <w:r>
+        <w:rPr>
+          <w:rFonts w:ascii="Consolas" w:eastAsia="Times New Roman" w:hAnsi="Consolas" w:cs="Courier New"/>
+          <w:color w:val="999999"/>
+          <w:sz w:val="20"/>
+          <w:szCs w:val="20"/>
+          <w:lang w:eastAsia="fr-FR"/>
+        </w:rPr>
+        <w:t>,</w:t>
+      </w:r>
+      <w:r>
+        <w:rPr>
+          <w:rFonts w:ascii="Consolas" w:eastAsia="Times New Roman" w:hAnsi="Consolas" w:cs="Courier New"/>
+          <w:color w:val="000000"/>
+          <w:sz w:val="20"/>
+          <w:szCs w:val="20"/>
+          <w:lang w:eastAsia="fr-FR"/>
+        </w:rPr>
+        <w:t xml:space="preserve"> HANDLER</w:t>
+      </w:r>
+      <w:r>
+        <w:rPr>
+          <w:rFonts w:ascii="Consolas" w:eastAsia="Times New Roman" w:hAnsi="Consolas" w:cs="Courier New"/>
+          <w:color w:val="999999"/>
+          <w:sz w:val="20"/>
+          <w:szCs w:val="20"/>
+          <w:lang w:eastAsia="fr-FR"/>
+        </w:rPr>
+        <w:t>)</w:t>
+      </w:r>
+    </w:p>
+    <w:p>
+      <w:pPr>
+        <w:pBdr>
+          <w:top w:val="single" w:sz="6" w:space="0" w:color="DDDDDD"/>
+          <w:left w:val="single" w:sz="6" w:space="12" w:color="DDDDDD"/>
+          <w:bottom w:val="single" w:sz="6" w:space="0" w:color="DDDDDD"/>
+          <w:right w:val="single" w:sz="6" w:space="12" w:color="DDDDDD"/>
+        </w:pBdr>
+        <w:shd w:val="clear" w:color="auto" w:fill="F7F7F7"/>
+        <w:tabs>
+          <w:tab w:val="left" w:pos="916"/>
+          <w:tab w:val="left" w:pos="1832"/>
+          <w:tab w:val="left" w:pos="2748"/>
+          <w:tab w:val="left" w:pos="3664"/>
+          <w:tab w:val="left" w:pos="4580"/>
+          <w:tab w:val="left" w:pos="5496"/>
+          <w:tab w:val="left" w:pos="6412"/>
+          <w:tab w:val="left" w:pos="7328"/>
+          <w:tab w:val="left" w:pos="8244"/>
+          <w:tab w:val="left" w:pos="9160"/>
+          <w:tab w:val="left" w:pos="10076"/>
+          <w:tab w:val="left" w:pos="10992"/>
+          <w:tab w:val="left" w:pos="11908"/>
+          <w:tab w:val="left" w:pos="12824"/>
+          <w:tab w:val="left" w:pos="13740"/>
+          <w:tab w:val="left" w:pos="14656"/>
+        </w:tabs>
+        <w:spacing w:before="120" w:after="120" w:line="240" w:lineRule="auto"/>
+        <w:rPr>
+          <w:rFonts w:ascii="Consolas" w:eastAsia="Times New Roman" w:hAnsi="Consolas" w:cs="Courier New"/>
+          <w:color w:val="000000"/>
+          <w:sz w:val="21"/>
+          <w:szCs w:val="21"/>
+          <w:lang w:eastAsia="fr-FR"/>
+        </w:rPr>
+      </w:pPr>
+    </w:p>
+    <w:p>
+      <w:pPr>
+        <w:spacing w:before="150" w:after="150" w:line="324" w:lineRule="atLeast"/>
+        <w:rPr>
+          <w:rFonts w:ascii="Open Sans" w:eastAsia="Times New Roman" w:hAnsi="Open Sans" w:cs="Open Sans"/>
+          <w:color w:val="555555"/>
+          <w:sz w:val="21"/>
+          <w:szCs w:val="21"/>
+          <w:lang w:eastAsia="fr-FR"/>
+        </w:rPr>
+      </w:pPr>
+      <w:r>
+        <w:rPr>
+          <w:rFonts w:ascii="Open Sans" w:eastAsia="Times New Roman" w:hAnsi="Open Sans" w:cs="Open Sans"/>
+          <w:color w:val="555555"/>
+          <w:sz w:val="21"/>
+          <w:szCs w:val="21"/>
+          <w:lang w:eastAsia="fr-FR"/>
+        </w:rPr>
+        <w:t>Où :</w:t>
+      </w:r>
+    </w:p>
+    <w:p>
+      <w:pPr>
         <w:numPr>
           <w:ilvl w:val="0"/>
-          <w:numId w:val="3"/>
-        </w:numPr>
-      </w:pPr>
-      <w:r>
-        <w:t>Les « </w:t>
-      </w:r>
-      <w:proofErr w:type="spellStart"/>
-      <w:r>
-        <w:t>core</w:t>
-      </w:r>
-      <w:proofErr w:type="spellEnd"/>
-      <w:r>
-        <w:t xml:space="preserve"> modules »</w:t>
+          <w:numId w:val="7"/>
+        </w:numPr>
+        <w:spacing w:before="100" w:beforeAutospacing="1" w:after="100" w:afterAutospacing="1" w:line="240" w:lineRule="auto"/>
+        <w:rPr>
+          <w:rFonts w:ascii="Open Sans" w:eastAsia="Times New Roman" w:hAnsi="Open Sans" w:cs="Open Sans"/>
+          <w:color w:val="555555"/>
+          <w:sz w:val="21"/>
+          <w:szCs w:val="21"/>
+          <w:lang w:eastAsia="fr-FR"/>
+        </w:rPr>
+      </w:pPr>
+      <w:r>
+        <w:rPr>
+          <w:rFonts w:ascii="Courier New" w:eastAsia="Times New Roman" w:hAnsi="Courier New" w:cs="Courier New"/>
+          <w:color w:val="333333"/>
+          <w:sz w:val="20"/>
+          <w:szCs w:val="20"/>
+          <w:lang w:eastAsia="fr-FR"/>
+        </w:rPr>
+        <w:t>app</w:t>
+      </w:r>
+      <w:r>
+        <w:rPr>
+          <w:rFonts w:ascii="Open Sans" w:eastAsia="Times New Roman" w:hAnsi="Open Sans" w:cs="Open Sans"/>
+          <w:color w:val="555555"/>
+          <w:sz w:val="21"/>
+          <w:szCs w:val="21"/>
+          <w:lang w:eastAsia="fr-FR"/>
+        </w:rPr>
+        <w:t> est une instance d’</w:t>
+      </w:r>
+      <w:r>
+        <w:rPr>
+          <w:rFonts w:ascii="Courier New" w:eastAsia="Times New Roman" w:hAnsi="Courier New" w:cs="Courier New"/>
+          <w:color w:val="333333"/>
+          <w:sz w:val="20"/>
+          <w:szCs w:val="20"/>
+          <w:lang w:eastAsia="fr-FR"/>
+        </w:rPr>
+        <w:t>express</w:t>
+      </w:r>
+      <w:r>
+        <w:rPr>
+          <w:rFonts w:ascii="Open Sans" w:eastAsia="Times New Roman" w:hAnsi="Open Sans" w:cs="Open Sans"/>
+          <w:color w:val="555555"/>
+          <w:sz w:val="21"/>
+          <w:szCs w:val="21"/>
+          <w:lang w:eastAsia="fr-FR"/>
+        </w:rPr>
+        <w:t>.</w:t>
+      </w:r>
+    </w:p>
+    <w:p>
+      <w:pPr>
+        <w:numPr>
+          <w:ilvl w:val="0"/>
+          <w:numId w:val="7"/>
+        </w:numPr>
+        <w:spacing w:before="100" w:beforeAutospacing="1" w:after="100" w:afterAutospacing="1" w:line="240" w:lineRule="auto"/>
+        <w:rPr>
+          <w:rFonts w:ascii="Open Sans" w:eastAsia="Times New Roman" w:hAnsi="Open Sans" w:cs="Open Sans"/>
+          <w:color w:val="555555"/>
+          <w:sz w:val="21"/>
+          <w:szCs w:val="21"/>
+          <w:lang w:eastAsia="fr-FR"/>
+        </w:rPr>
+      </w:pPr>
+      <w:r>
+        <w:rPr>
+          <w:rFonts w:ascii="Courier New" w:eastAsia="Times New Roman" w:hAnsi="Courier New" w:cs="Courier New"/>
+          <w:color w:val="333333"/>
+          <w:sz w:val="20"/>
+          <w:szCs w:val="20"/>
+          <w:lang w:eastAsia="fr-FR"/>
+        </w:rPr>
+        <w:t>METHOD</w:t>
+      </w:r>
+      <w:r>
+        <w:rPr>
+          <w:rFonts w:ascii="Open Sans" w:eastAsia="Times New Roman" w:hAnsi="Open Sans" w:cs="Open Sans"/>
+          <w:color w:val="555555"/>
+          <w:sz w:val="21"/>
+          <w:szCs w:val="21"/>
+          <w:lang w:eastAsia="fr-FR"/>
+        </w:rPr>
+        <w:t> est une </w:t>
+      </w:r>
+      <w:hyperlink r:id="rId6" w:history="1">
+        <w:r>
+          <w:rPr>
+            <w:rFonts w:ascii="Open Sans" w:eastAsia="Times New Roman" w:hAnsi="Open Sans" w:cs="Open Sans"/>
+            <w:color w:val="259DFF"/>
+            <w:sz w:val="21"/>
+            <w:szCs w:val="21"/>
+            <w:u w:val="single"/>
+            <w:lang w:eastAsia="fr-FR"/>
+          </w:rPr>
+          <w:t>méthode de demande HTTP</w:t>
+        </w:r>
+      </w:hyperlink>
+      <w:r>
+        <w:rPr>
+          <w:rFonts w:ascii="Open Sans" w:eastAsia="Times New Roman" w:hAnsi="Open Sans" w:cs="Open Sans"/>
+          <w:color w:val="555555"/>
+          <w:sz w:val="21"/>
+          <w:szCs w:val="21"/>
+          <w:lang w:eastAsia="fr-FR"/>
+        </w:rPr>
+        <w:t>.</w:t>
+      </w:r>
+    </w:p>
+    <w:p>
+      <w:pPr>
+        <w:numPr>
+          <w:ilvl w:val="0"/>
+          <w:numId w:val="7"/>
+        </w:numPr>
+        <w:spacing w:before="100" w:beforeAutospacing="1" w:after="100" w:afterAutospacing="1" w:line="240" w:lineRule="auto"/>
+        <w:rPr>
+          <w:rFonts w:ascii="Open Sans" w:eastAsia="Times New Roman" w:hAnsi="Open Sans" w:cs="Open Sans"/>
+          <w:color w:val="555555"/>
+          <w:sz w:val="21"/>
+          <w:szCs w:val="21"/>
+          <w:lang w:eastAsia="fr-FR"/>
+        </w:rPr>
+      </w:pPr>
+      <w:r>
+        <w:rPr>
+          <w:rFonts w:ascii="Courier New" w:eastAsia="Times New Roman" w:hAnsi="Courier New" w:cs="Courier New"/>
+          <w:color w:val="333333"/>
+          <w:sz w:val="20"/>
+          <w:szCs w:val="20"/>
+          <w:lang w:eastAsia="fr-FR"/>
+        </w:rPr>
+        <w:t>PATH</w:t>
+      </w:r>
+      <w:r>
+        <w:rPr>
+          <w:rFonts w:ascii="Open Sans" w:eastAsia="Times New Roman" w:hAnsi="Open Sans" w:cs="Open Sans"/>
+          <w:color w:val="555555"/>
+          <w:sz w:val="21"/>
+          <w:szCs w:val="21"/>
+          <w:lang w:eastAsia="fr-FR"/>
+        </w:rPr>
+        <w:t> est un chemin sur le serveur.</w:t>
+      </w:r>
+    </w:p>
+    <w:p>
+      <w:pPr>
+        <w:numPr>
+          <w:ilvl w:val="0"/>
+          <w:numId w:val="7"/>
+        </w:numPr>
+        <w:spacing w:before="100" w:beforeAutospacing="1" w:after="100" w:afterAutospacing="1" w:line="240" w:lineRule="auto"/>
+        <w:rPr>
+          <w:rFonts w:ascii="Open Sans" w:eastAsia="Times New Roman" w:hAnsi="Open Sans" w:cs="Open Sans"/>
+          <w:color w:val="555555"/>
+          <w:sz w:val="21"/>
+          <w:szCs w:val="21"/>
+          <w:lang w:eastAsia="fr-FR"/>
+        </w:rPr>
+      </w:pPr>
+      <w:r>
+        <w:rPr>
+          <w:rFonts w:ascii="Courier New" w:eastAsia="Times New Roman" w:hAnsi="Courier New" w:cs="Courier New"/>
+          <w:color w:val="333333"/>
+          <w:sz w:val="20"/>
+          <w:szCs w:val="20"/>
+          <w:lang w:eastAsia="fr-FR"/>
+        </w:rPr>
+        <w:t>HANDLER</w:t>
+      </w:r>
+      <w:r>
+        <w:rPr>
+          <w:rFonts w:ascii="Open Sans" w:eastAsia="Times New Roman" w:hAnsi="Open Sans" w:cs="Open Sans"/>
+          <w:color w:val="555555"/>
+          <w:sz w:val="21"/>
+          <w:szCs w:val="21"/>
+          <w:lang w:eastAsia="fr-FR"/>
+        </w:rPr>
+        <w:t> est la fonction exécutée lorsque la route est mise en correspondance.</w:t>
       </w:r>
     </w:p>
     <w:p/>
-    <w:p>
-      <w:r>
-        <w:t>C’est une liste des modules de base fournis par Node.js</w:t>
-      </w:r>
-      <w:r>
-        <w:t> :</w:t>
+    <w:p/>
+    <w:p/>
+    <w:p>
+      <w:r>
+        <w:t>Express Js : design Pattern MVC</w:t>
+      </w:r>
+    </w:p>
+    <w:p>
+      <w:r>
+        <w:t>Les APIs REST</w:t>
+      </w:r>
+    </w:p>
+    <w:p>
+      <w:r>
+        <w:t>Découpler Frontend et Backend</w:t>
+      </w:r>
+    </w:p>
+    <w:p>
+      <w:r>
+        <w:t>Toutes les applications (UI) ne nécessitent pas forcément un rendu de code HTML côté Serveur :</w:t>
       </w:r>
     </w:p>
     <w:p>
@@ -110,16 +1192,8 @@
           <w:numId w:val="5"/>
         </w:numPr>
       </w:pPr>
-      <w:proofErr w:type="gramStart"/>
-      <w:r>
-        <w:t>http</w:t>
-      </w:r>
-      <w:proofErr w:type="gramEnd"/>
-      <w:r>
-        <w:t> :</w:t>
-      </w:r>
-      <w:r>
-        <w:t xml:space="preserve"> lancer un serveur web, envoyer des requêtes</w:t>
+      <w:r>
+        <w:t>Les applications Mobiles</w:t>
       </w:r>
     </w:p>
     <w:p>
@@ -130,16 +1204,8 @@
           <w:numId w:val="5"/>
         </w:numPr>
       </w:pPr>
-      <w:proofErr w:type="gramStart"/>
-      <w:r>
-        <w:t>https</w:t>
-      </w:r>
-      <w:proofErr w:type="gramEnd"/>
-      <w:r>
-        <w:t> :</w:t>
-      </w:r>
-      <w:r>
-        <w:t xml:space="preserve"> lancer un serveur SSL</w:t>
+      <w:r>
+        <w:t>Les SPAs</w:t>
       </w:r>
     </w:p>
     <w:p>
@@ -150,21 +1216,36 @@
           <w:numId w:val="5"/>
         </w:numPr>
       </w:pPr>
-      <w:proofErr w:type="spellStart"/>
-      <w:proofErr w:type="gramStart"/>
-      <w:r>
-        <w:t>fs</w:t>
-      </w:r>
-      <w:proofErr w:type="spellEnd"/>
-      <w:proofErr w:type="gramEnd"/>
-      <w:r>
-        <w:t xml:space="preserve"> : fournit </w:t>
-      </w:r>
-      <w:r>
-        <w:t>des méthodes pour interagir avec le système de fichier</w:t>
-      </w:r>
-      <w:r>
-        <w:t>s</w:t>
+      <w:r>
+        <w:t>Les APIs de service (Google Maps API, Poké API)</w:t>
+      </w:r>
+    </w:p>
+    <w:p>
+      <w:r>
+        <w:t>Les Apis REST : format de données</w:t>
+      </w:r>
+    </w:p>
+    <w:p>
+      <w:r>
+        <w:t>Les Apis REST : Routing et endpoints</w:t>
+      </w:r>
+    </w:p>
+    <w:p>
+      <w:r>
+        <w:t xml:space="preserve">Les APIs REST : Méthodes </w:t>
+      </w:r>
+      <w:r>
+        <w:t>http</w:t>
+      </w:r>
+    </w:p>
+    <w:p>
+      <w:r>
+        <w:t>Les APIs REST : Fondamentaux</w:t>
+      </w:r>
+    </w:p>
+    <w:p>
+      <w:r>
+        <w:t>Notre API doit être :</w:t>
       </w:r>
     </w:p>
     <w:p>
@@ -175,18 +1256,8 @@
           <w:numId w:val="5"/>
         </w:numPr>
       </w:pPr>
-      <w:proofErr w:type="spellStart"/>
-      <w:proofErr w:type="gramStart"/>
-      <w:r>
-        <w:t>p</w:t>
-      </w:r>
-      <w:r>
-        <w:t>ath</w:t>
-      </w:r>
-      <w:proofErr w:type="spellEnd"/>
-      <w:proofErr w:type="gramEnd"/>
-      <w:r>
-        <w:t> : fournit des fonctions pour interagir avec les chemins de fichiers</w:t>
+      <w:r>
+        <w:t>Prédictible</w:t>
       </w:r>
     </w:p>
     <w:p>
@@ -197,84 +1268,8 @@
           <w:numId w:val="5"/>
         </w:numPr>
       </w:pPr>
-      <w:proofErr w:type="gramStart"/>
-      <w:r>
-        <w:t>os</w:t>
-      </w:r>
-      <w:proofErr w:type="gramEnd"/>
-      <w:r>
-        <w:t> : fournit des méthodes et des propriétés pour interagir avec le système d’exploitation</w:t>
-      </w:r>
-    </w:p>
-    <w:p>
-      <w:pPr>
-        <w:pStyle w:val="Titre1"/>
-        <w:numPr>
-          <w:ilvl w:val="0"/>
-          <w:numId w:val="3"/>
-        </w:numPr>
-      </w:pPr>
-      <w:r>
-        <w:t>Créer un serveur web</w:t>
-      </w:r>
-    </w:p>
-    <w:p/>
-    <w:p>
-      <w:r>
-        <w:t xml:space="preserve">Dans cette partie, nous allons créer un simple serveur web avec </w:t>
-      </w:r>
-      <w:proofErr w:type="spellStart"/>
-      <w:r>
-        <w:t>NodeJS</w:t>
-      </w:r>
-      <w:proofErr w:type="spellEnd"/>
-      <w:r>
-        <w:t xml:space="preserve"> (code démo)</w:t>
-      </w:r>
-    </w:p>
-    <w:p>
-      <w:r>
-        <w:rPr>
-          <w:highlight w:val="yellow"/>
-        </w:rPr>
-        <w:t>Voir le cours</w:t>
-      </w:r>
-      <w:r>
-        <w:rPr>
-          <w:highlight w:val="yellow"/>
-        </w:rPr>
-        <w:t xml:space="preserve"> </w:t>
-      </w:r>
-      <w:r>
-        <w:rPr>
-          <w:highlight w:val="yellow"/>
-        </w:rPr>
-        <w:t>NODEJSAPI/190722/app.js</w:t>
-      </w:r>
-    </w:p>
-    <w:p/>
-    <w:p>
-      <w:pPr>
-        <w:pStyle w:val="Titre1"/>
-        <w:numPr>
-          <w:ilvl w:val="0"/>
-          <w:numId w:val="3"/>
-        </w:numPr>
-      </w:pPr>
-      <w:r>
-        <w:t>Le cycle de vie d’un programme Node</w:t>
-      </w:r>
-    </w:p>
-    <w:p/>
-    <w:p>
-      <w:r>
-        <w:t xml:space="preserve">Cycle de vie = </w:t>
-      </w:r>
-      <w:r>
-        <w:t>boucle d’évènements</w:t>
-      </w:r>
-      <w:r>
-        <w:t> :</w:t>
+      <w:r>
+        <w:t>Bien documentée</w:t>
       </w:r>
     </w:p>
     <w:p>
@@ -285,367 +1280,77 @@
           <w:numId w:val="5"/>
         </w:numPr>
       </w:pPr>
-      <w:proofErr w:type="gramStart"/>
-      <w:r>
-        <w:t>permet</w:t>
-      </w:r>
-      <w:proofErr w:type="gramEnd"/>
-      <w:r>
-        <w:t xml:space="preserve"> d’effectuer plusieurs tâches</w:t>
-      </w:r>
-    </w:p>
-    <w:p>
-      <w:pPr>
-        <w:pStyle w:val="Paragraphedeliste"/>
-        <w:numPr>
-          <w:ilvl w:val="0"/>
-          <w:numId w:val="5"/>
-        </w:numPr>
-      </w:pPr>
-      <w:proofErr w:type="gramStart"/>
-      <w:r>
-        <w:t>permet</w:t>
-      </w:r>
-      <w:proofErr w:type="gramEnd"/>
-      <w:r>
-        <w:t xml:space="preserve"> de rendre les tâches plus rapides</w:t>
-      </w:r>
-    </w:p>
-    <w:p>
-      <w:pPr>
-        <w:pStyle w:val="Paragraphedeliste"/>
-        <w:numPr>
-          <w:ilvl w:val="0"/>
-          <w:numId w:val="5"/>
-        </w:numPr>
-      </w:pPr>
-      <w:proofErr w:type="gramStart"/>
-      <w:r>
-        <w:t>permet</w:t>
-      </w:r>
-      <w:proofErr w:type="gramEnd"/>
-      <w:r>
-        <w:t xml:space="preserve"> à Node.js d’effectuer des opérations d’E/S non bloquantes</w:t>
-      </w:r>
-    </w:p>
-    <w:p>
-      <w:r>
-        <w:t>Cycle de vie d’un programme Node :</w:t>
-      </w:r>
-    </w:p>
-    <w:p>
-      <w:pPr>
-        <w:pStyle w:val="Paragraphedeliste"/>
-        <w:numPr>
-          <w:ilvl w:val="0"/>
-          <w:numId w:val="6"/>
-        </w:numPr>
-      </w:pPr>
-      <w:proofErr w:type="gramStart"/>
-      <w:r>
-        <w:t>exécution</w:t>
-      </w:r>
-      <w:proofErr w:type="gramEnd"/>
-      <w:r>
-        <w:t xml:space="preserve"> d’un fichier de nœud à l’aide de </w:t>
-      </w:r>
-      <w:proofErr w:type="spellStart"/>
-      <w:r>
-        <w:t>node</w:t>
-      </w:r>
-      <w:proofErr w:type="spellEnd"/>
-      <w:r>
-        <w:t xml:space="preserve"> app.js</w:t>
-      </w:r>
-    </w:p>
-    <w:p>
-      <w:pPr>
-        <w:pStyle w:val="Paragraphedeliste"/>
-        <w:numPr>
-          <w:ilvl w:val="0"/>
-          <w:numId w:val="6"/>
-        </w:numPr>
-      </w:pPr>
-      <w:proofErr w:type="gramStart"/>
-      <w:r>
-        <w:t>exécution</w:t>
-      </w:r>
-      <w:proofErr w:type="gramEnd"/>
-      <w:r>
-        <w:t xml:space="preserve"> du script</w:t>
-      </w:r>
-    </w:p>
-    <w:p>
-      <w:pPr>
-        <w:pStyle w:val="Paragraphedeliste"/>
-        <w:numPr>
-          <w:ilvl w:val="0"/>
-          <w:numId w:val="6"/>
-        </w:numPr>
-      </w:pPr>
-      <w:proofErr w:type="gramStart"/>
-      <w:r>
-        <w:lastRenderedPageBreak/>
-        <w:t>analyse</w:t>
-      </w:r>
-      <w:proofErr w:type="gramEnd"/>
-      <w:r>
-        <w:t xml:space="preserve"> du script par l’analyseur en langage machine (toutes les fonctions/variables vont être enregistrées dans un emplacement mémoire)</w:t>
-      </w:r>
-    </w:p>
-    <w:p>
-      <w:pPr>
-        <w:pStyle w:val="Paragraphedeliste"/>
-        <w:numPr>
-          <w:ilvl w:val="0"/>
-          <w:numId w:val="6"/>
-        </w:numPr>
-      </w:pPr>
-      <w:proofErr w:type="gramStart"/>
-      <w:r>
-        <w:t>exécution</w:t>
-      </w:r>
-      <w:proofErr w:type="gramEnd"/>
-      <w:r>
-        <w:t xml:space="preserve"> du non infini par le programme</w:t>
-      </w:r>
-    </w:p>
-    <w:p>
-      <w:pPr>
-        <w:pStyle w:val="Paragraphedeliste"/>
-        <w:numPr>
-          <w:ilvl w:val="0"/>
-          <w:numId w:val="6"/>
-        </w:numPr>
-      </w:pPr>
-      <w:proofErr w:type="gramStart"/>
-      <w:r>
-        <w:t>exécution</w:t>
-      </w:r>
-      <w:proofErr w:type="gramEnd"/>
-      <w:r>
-        <w:t xml:space="preserve"> de la boucle d’événements </w:t>
-      </w:r>
-    </w:p>
-    <w:p>
-      <w:pPr>
-        <w:pStyle w:val="Titre1"/>
-        <w:numPr>
-          <w:ilvl w:val="0"/>
-          <w:numId w:val="3"/>
-        </w:numPr>
-      </w:pPr>
-      <w:r>
-        <w:t xml:space="preserve">L’objet </w:t>
-      </w:r>
-      <w:proofErr w:type="spellStart"/>
-      <w:r>
-        <w:t>Request</w:t>
-      </w:r>
-      <w:proofErr w:type="spellEnd"/>
-    </w:p>
-    <w:p/>
-    <w:p>
-      <w:r>
-        <w:t>Headers : métadonnées ajoutées à une requête http</w:t>
-      </w:r>
-    </w:p>
-    <w:p>
-      <w:r>
-        <w:t xml:space="preserve">L’objet </w:t>
-      </w:r>
-      <w:proofErr w:type="spellStart"/>
-      <w:r>
-        <w:t>request</w:t>
-      </w:r>
-      <w:proofErr w:type="spellEnd"/>
-      <w:r>
-        <w:t xml:space="preserve"> représente la requête http et possède des propriétés pour la chaîne de requête</w:t>
-      </w:r>
-      <w:r>
-        <w:t xml:space="preserve"> (paramètres, corps, en-têtes http, </w:t>
-      </w:r>
-      <w:proofErr w:type="spellStart"/>
-      <w:r>
-        <w:t>etc</w:t>
-      </w:r>
-      <w:proofErr w:type="spellEnd"/>
-      <w:r>
-        <w:t>).</w:t>
-      </w:r>
-    </w:p>
-    <w:p>
-      <w:pPr>
-        <w:pStyle w:val="Titre1"/>
-        <w:numPr>
-          <w:ilvl w:val="0"/>
-          <w:numId w:val="3"/>
-        </w:numPr>
-      </w:pPr>
-      <w:r>
-        <w:t xml:space="preserve">L’objet </w:t>
-      </w:r>
-      <w:proofErr w:type="spellStart"/>
-      <w:r>
-        <w:t>Response</w:t>
-      </w:r>
-      <w:proofErr w:type="spellEnd"/>
-    </w:p>
-    <w:p/>
-    <w:p>
-      <w:r>
-        <w:t xml:space="preserve">L’objet </w:t>
-      </w:r>
-      <w:proofErr w:type="spellStart"/>
-      <w:r>
-        <w:t>response</w:t>
-      </w:r>
-      <w:proofErr w:type="spellEnd"/>
-      <w:r>
-        <w:t xml:space="preserve"> représente la réponse http qu’une application Node JS envoie lorsqu’elle reçoit une requête http.</w:t>
-      </w:r>
-    </w:p>
-    <w:p>
-      <w:r>
-        <w:t xml:space="preserve">Méthode d’objet de </w:t>
-      </w:r>
-      <w:proofErr w:type="spellStart"/>
-      <w:r>
-        <w:t>response</w:t>
-      </w:r>
-      <w:proofErr w:type="spellEnd"/>
-      <w:r>
-        <w:t> :</w:t>
-      </w:r>
-    </w:p>
-    <w:p>
-      <w:pPr>
-        <w:pStyle w:val="Paragraphedeliste"/>
-        <w:numPr>
-          <w:ilvl w:val="0"/>
-          <w:numId w:val="5"/>
-        </w:numPr>
-      </w:pPr>
-      <w:proofErr w:type="spellStart"/>
-      <w:proofErr w:type="gramStart"/>
-      <w:r>
-        <w:t>res.end</w:t>
-      </w:r>
-      <w:proofErr w:type="spellEnd"/>
-      <w:r>
-        <w:t>(</w:t>
-      </w:r>
-      <w:proofErr w:type="gramEnd"/>
-      <w:r>
-        <w:t xml:space="preserve">); : </w:t>
-      </w:r>
-      <w:r>
-        <w:t>méthode utilisée pour terminer le processus de réponse</w:t>
-      </w:r>
-    </w:p>
-    <w:p>
-      <w:pPr>
-        <w:pStyle w:val="Titre1"/>
-        <w:numPr>
-          <w:ilvl w:val="0"/>
-          <w:numId w:val="3"/>
-        </w:numPr>
-      </w:pPr>
-      <w:r>
-        <w:t xml:space="preserve">Router </w:t>
-      </w:r>
-      <w:proofErr w:type="gramStart"/>
-      <w:r>
-        <w:t>la http</w:t>
-      </w:r>
-      <w:proofErr w:type="gramEnd"/>
-    </w:p>
-    <w:p/>
-    <w:p>
-      <w:r>
-        <w:t>Le routage peut être effectué en important le module d’URL intégré</w:t>
-      </w:r>
-      <w:r>
-        <w:t xml:space="preserve"> et en analysant l’URL de la demande.</w:t>
-      </w:r>
-      <w:r>
-        <w:t xml:space="preserve"> Pour vérifier si c’est correct, on peut comparer l’URL de la requête à l’URL de la route.</w:t>
-      </w:r>
-    </w:p>
-    <w:p>
-      <w:r>
-        <w:rPr>
-          <w:highlight w:val="yellow"/>
-        </w:rPr>
-        <w:t>Voir le cours</w:t>
-      </w:r>
-      <w:r>
-        <w:rPr>
-          <w:highlight w:val="yellow"/>
-        </w:rPr>
+      <w:r>
+        <w:t>Bien structurée</w:t>
+      </w:r>
+    </w:p>
+    <w:p>
+      <w:r>
+        <w:t>Ch</w:t>
+      </w:r>
+      <w:r>
+        <w:t>aque requête doit être traitée sans « historique », pas de session.</w:t>
+      </w:r>
+      <w:r>
+        <w:br/>
+        <w:t>Le serveur doit traiter chaque requête indépendamment.</w:t>
+      </w:r>
+      <w:r>
+        <w:br/>
+        <w:t>Le serveur ne se soucie pas du client.</w:t>
+      </w:r>
+      <w:r>
+        <w:br/>
+        <w:t>On parle de découpage fort en Serveur et client.</w:t>
+      </w:r>
+    </w:p>
+    <w:p>
+      <w:r>
+        <w:t>Une API REST doit pouvoir informer</w:t>
+      </w:r>
+      <w:r>
+        <w:t xml:space="preserve"> de la durée de validité d’une réponse http, afin que le client puisse la mettre en cache.</w:t>
+      </w:r>
+    </w:p>
+    <w:p>
+      <w:r>
+        <w:t>Création d’une API REST basique</w:t>
+      </w:r>
+    </w:p>
+    <w:p>
+      <w:r>
+        <w:t xml:space="preserve">Logique utilisateur </w:t>
+      </w:r>
+      <w:r>
+        <w:t>/ endpoint</w:t>
+      </w:r>
+      <w:r>
+        <w:t xml:space="preserve"> (métier)</w:t>
+      </w:r>
+      <w:r>
+        <w:t xml:space="preserve"> /</w:t>
+      </w:r>
+      <w:r>
         <w:t xml:space="preserve"> </w:t>
       </w:r>
       <w:r>
-        <w:rPr>
-          <w:highlight w:val="yellow"/>
-        </w:rPr>
-        <w:t>NODEJSAPI/190722/app.js</w:t>
-      </w:r>
-    </w:p>
-    <w:p>
-      <w:r>
-        <w:t xml:space="preserve">On peut définir des en-têtes sur la réponse en utilisant </w:t>
-      </w:r>
-      <w:proofErr w:type="spellStart"/>
-      <w:proofErr w:type="gramStart"/>
-      <w:r>
-        <w:t>res.setHeader</w:t>
-      </w:r>
-      <w:proofErr w:type="spellEnd"/>
-      <w:proofErr w:type="gramEnd"/>
-      <w:r>
-        <w:t>()</w:t>
-      </w:r>
-    </w:p>
-    <w:p>
-      <w:pPr>
-        <w:pStyle w:val="Titre1"/>
-        <w:numPr>
-          <w:ilvl w:val="0"/>
-          <w:numId w:val="3"/>
-        </w:numPr>
-      </w:pPr>
-      <w:r>
-        <w:t>Comment récupérer les données des requêtes entrantes ?</w:t>
-      </w:r>
-    </w:p>
-    <w:p/>
-    <w:p>
-      <w:r>
-        <w:t xml:space="preserve">Exercice 1 : </w:t>
-      </w:r>
-      <w:r>
-        <w:t>Stocker contenu message dans fichier texte</w:t>
-      </w:r>
-    </w:p>
-    <w:p>
-      <w:r>
-        <w:rPr>
-          <w:highlight w:val="yellow"/>
-        </w:rPr>
-        <w:t>Voir le cours</w:t>
-      </w:r>
-      <w:r>
-        <w:rPr>
-          <w:highlight w:val="yellow"/>
-        </w:rPr>
-        <w:t xml:space="preserve"> </w:t>
-      </w:r>
-      <w:r>
-        <w:rPr>
-          <w:highlight w:val="yellow"/>
-        </w:rPr>
-        <w:t>NODEJSAPI/190722/app.js</w:t>
+        <w:t xml:space="preserve">upload fichier / validation post / </w:t>
+      </w:r>
+      <w:r>
+        <w:t>syntaxe moderne import</w:t>
+      </w:r>
+      <w:r>
+        <w:t xml:space="preserve"> / structure MVC</w:t>
+      </w:r>
+    </w:p>
+    <w:p>
+      <w:r>
+        <w:t>Les APIs REST : CORS</w:t>
+      </w:r>
+    </w:p>
+    <w:p>
+      <w:r>
+        <w:t>API Rest : Projet</w:t>
       </w:r>
     </w:p>
     <w:p/>
@@ -1302,6 +2007,155 @@
       </w:pPr>
     </w:lvl>
   </w:abstractNum>
+  <w:abstractNum w:abstractNumId="6" w15:restartNumberingAfterBreak="0">
+    <w:nsid w:val="5F3958BB"/>
+    <w:multiLevelType w:val="multilevel"/>
+    <w:tmpl w:val="7036252A"/>
+    <w:lvl w:ilvl="0">
+      <w:start w:val="1"/>
+      <w:numFmt w:val="bullet"/>
+      <w:lvlText w:val=""/>
+      <w:lvlJc w:val="left"/>
+      <w:pPr>
+        <w:tabs>
+          <w:tab w:val="num" w:pos="720"/>
+        </w:tabs>
+        <w:ind w:left="720" w:hanging="360"/>
+      </w:pPr>
+      <w:rPr>
+        <w:rFonts w:ascii="Symbol" w:hAnsi="Symbol" w:hint="default"/>
+        <w:sz w:val="20"/>
+      </w:rPr>
+    </w:lvl>
+    <w:lvl w:ilvl="1" w:tentative="1">
+      <w:start w:val="1"/>
+      <w:numFmt w:val="bullet"/>
+      <w:lvlText w:val="o"/>
+      <w:lvlJc w:val="left"/>
+      <w:pPr>
+        <w:tabs>
+          <w:tab w:val="num" w:pos="1440"/>
+        </w:tabs>
+        <w:ind w:left="1440" w:hanging="360"/>
+      </w:pPr>
+      <w:rPr>
+        <w:rFonts w:ascii="Courier New" w:hAnsi="Courier New" w:hint="default"/>
+        <w:sz w:val="20"/>
+      </w:rPr>
+    </w:lvl>
+    <w:lvl w:ilvl="2" w:tentative="1">
+      <w:start w:val="1"/>
+      <w:numFmt w:val="bullet"/>
+      <w:lvlText w:val=""/>
+      <w:lvlJc w:val="left"/>
+      <w:pPr>
+        <w:tabs>
+          <w:tab w:val="num" w:pos="2160"/>
+        </w:tabs>
+        <w:ind w:left="2160" w:hanging="360"/>
+      </w:pPr>
+      <w:rPr>
+        <w:rFonts w:ascii="Wingdings" w:hAnsi="Wingdings" w:hint="default"/>
+        <w:sz w:val="20"/>
+      </w:rPr>
+    </w:lvl>
+    <w:lvl w:ilvl="3" w:tentative="1">
+      <w:start w:val="1"/>
+      <w:numFmt w:val="bullet"/>
+      <w:lvlText w:val=""/>
+      <w:lvlJc w:val="left"/>
+      <w:pPr>
+        <w:tabs>
+          <w:tab w:val="num" w:pos="2880"/>
+        </w:tabs>
+        <w:ind w:left="2880" w:hanging="360"/>
+      </w:pPr>
+      <w:rPr>
+        <w:rFonts w:ascii="Wingdings" w:hAnsi="Wingdings" w:hint="default"/>
+        <w:sz w:val="20"/>
+      </w:rPr>
+    </w:lvl>
+    <w:lvl w:ilvl="4" w:tentative="1">
+      <w:start w:val="1"/>
+      <w:numFmt w:val="bullet"/>
+      <w:lvlText w:val=""/>
+      <w:lvlJc w:val="left"/>
+      <w:pPr>
+        <w:tabs>
+          <w:tab w:val="num" w:pos="3600"/>
+        </w:tabs>
+        <w:ind w:left="3600" w:hanging="360"/>
+      </w:pPr>
+      <w:rPr>
+        <w:rFonts w:ascii="Wingdings" w:hAnsi="Wingdings" w:hint="default"/>
+        <w:sz w:val="20"/>
+      </w:rPr>
+    </w:lvl>
+    <w:lvl w:ilvl="5" w:tentative="1">
+      <w:start w:val="1"/>
+      <w:numFmt w:val="bullet"/>
+      <w:lvlText w:val=""/>
+      <w:lvlJc w:val="left"/>
+      <w:pPr>
+        <w:tabs>
+          <w:tab w:val="num" w:pos="4320"/>
+        </w:tabs>
+        <w:ind w:left="4320" w:hanging="360"/>
+      </w:pPr>
+      <w:rPr>
+        <w:rFonts w:ascii="Wingdings" w:hAnsi="Wingdings" w:hint="default"/>
+        <w:sz w:val="20"/>
+      </w:rPr>
+    </w:lvl>
+    <w:lvl w:ilvl="6" w:tentative="1">
+      <w:start w:val="1"/>
+      <w:numFmt w:val="bullet"/>
+      <w:lvlText w:val=""/>
+      <w:lvlJc w:val="left"/>
+      <w:pPr>
+        <w:tabs>
+          <w:tab w:val="num" w:pos="5040"/>
+        </w:tabs>
+        <w:ind w:left="5040" w:hanging="360"/>
+      </w:pPr>
+      <w:rPr>
+        <w:rFonts w:ascii="Wingdings" w:hAnsi="Wingdings" w:hint="default"/>
+        <w:sz w:val="20"/>
+      </w:rPr>
+    </w:lvl>
+    <w:lvl w:ilvl="7" w:tentative="1">
+      <w:start w:val="1"/>
+      <w:numFmt w:val="bullet"/>
+      <w:lvlText w:val=""/>
+      <w:lvlJc w:val="left"/>
+      <w:pPr>
+        <w:tabs>
+          <w:tab w:val="num" w:pos="5760"/>
+        </w:tabs>
+        <w:ind w:left="5760" w:hanging="360"/>
+      </w:pPr>
+      <w:rPr>
+        <w:rFonts w:ascii="Wingdings" w:hAnsi="Wingdings" w:hint="default"/>
+        <w:sz w:val="20"/>
+      </w:rPr>
+    </w:lvl>
+    <w:lvl w:ilvl="8" w:tentative="1">
+      <w:start w:val="1"/>
+      <w:numFmt w:val="bullet"/>
+      <w:lvlText w:val=""/>
+      <w:lvlJc w:val="left"/>
+      <w:pPr>
+        <w:tabs>
+          <w:tab w:val="num" w:pos="6480"/>
+        </w:tabs>
+        <w:ind w:left="6480" w:hanging="360"/>
+      </w:pPr>
+      <w:rPr>
+        <w:rFonts w:ascii="Wingdings" w:hAnsi="Wingdings" w:hint="default"/>
+        <w:sz w:val="20"/>
+      </w:rPr>
+    </w:lvl>
+  </w:abstractNum>
   <w:num w:numId="1" w16cid:durableId="1359622413">
     <w:abstractNumId w:val="1"/>
   </w:num>
@@ -1319,6 +2173,9 @@
   </w:num>
   <w:num w:numId="6" w16cid:durableId="61409056">
     <w:abstractNumId w:val="5"/>
+  </w:num>
+  <w:num w:numId="7" w16cid:durableId="839194195">
+    <w:abstractNumId w:val="6"/>
   </w:num>
 </w:numbering>
 </file>
@@ -1898,6 +2755,90 @@
       <w:szCs w:val="20"/>
     </w:rPr>
   </w:style>
+  <w:style w:type="paragraph" w:styleId="NormalWeb">
+    <w:name w:val="Normal (Web)"/>
+    <w:basedOn w:val="Normal"/>
+    <w:uiPriority w:val="99"/>
+    <w:semiHidden/>
+    <w:unhideWhenUsed/>
+    <w:rsid w:val="000B6C1E"/>
+    <w:pPr>
+      <w:spacing w:before="100" w:beforeAutospacing="1" w:after="100" w:afterAutospacing="1" w:line="240" w:lineRule="auto"/>
+    </w:pPr>
+    <w:rPr>
+      <w:rFonts w:ascii="Times New Roman" w:eastAsia="Times New Roman" w:hAnsi="Times New Roman" w:cs="Times New Roman"/>
+      <w:sz w:val="24"/>
+      <w:szCs w:val="24"/>
+      <w:lang w:eastAsia="fr-FR"/>
+    </w:rPr>
+  </w:style>
+  <w:style w:type="paragraph" w:styleId="PrformatHTML">
+    <w:name w:val="HTML Preformatted"/>
+    <w:basedOn w:val="Normal"/>
+    <w:link w:val="PrformatHTMLCar"/>
+    <w:uiPriority w:val="99"/>
+    <w:semiHidden/>
+    <w:unhideWhenUsed/>
+    <w:rsid w:val="005F0D20"/>
+    <w:pPr>
+      <w:tabs>
+        <w:tab w:val="left" w:pos="916"/>
+        <w:tab w:val="left" w:pos="1832"/>
+        <w:tab w:val="left" w:pos="2748"/>
+        <w:tab w:val="left" w:pos="3664"/>
+        <w:tab w:val="left" w:pos="4580"/>
+        <w:tab w:val="left" w:pos="5496"/>
+        <w:tab w:val="left" w:pos="6412"/>
+        <w:tab w:val="left" w:pos="7328"/>
+        <w:tab w:val="left" w:pos="8244"/>
+        <w:tab w:val="left" w:pos="9160"/>
+        <w:tab w:val="left" w:pos="10076"/>
+        <w:tab w:val="left" w:pos="10992"/>
+        <w:tab w:val="left" w:pos="11908"/>
+        <w:tab w:val="left" w:pos="12824"/>
+        <w:tab w:val="left" w:pos="13740"/>
+        <w:tab w:val="left" w:pos="14656"/>
+      </w:tabs>
+      <w:spacing w:after="0" w:line="240" w:lineRule="auto"/>
+    </w:pPr>
+    <w:rPr>
+      <w:rFonts w:ascii="Courier New" w:eastAsia="Times New Roman" w:hAnsi="Courier New" w:cs="Courier New"/>
+      <w:sz w:val="20"/>
+      <w:szCs w:val="20"/>
+      <w:lang w:eastAsia="fr-FR"/>
+    </w:rPr>
+  </w:style>
+  <w:style w:type="character" w:customStyle="1" w:styleId="PrformatHTMLCar">
+    <w:name w:val="Préformaté HTML Car"/>
+    <w:basedOn w:val="Policepardfaut"/>
+    <w:link w:val="PrformatHTML"/>
+    <w:uiPriority w:val="99"/>
+    <w:semiHidden/>
+    <w:rsid w:val="005F0D20"/>
+    <w:rPr>
+      <w:rFonts w:ascii="Courier New" w:eastAsia="Times New Roman" w:hAnsi="Courier New" w:cs="Courier New"/>
+      <w:sz w:val="20"/>
+      <w:szCs w:val="20"/>
+      <w:lang w:eastAsia="fr-FR"/>
+    </w:rPr>
+  </w:style>
+  <w:style w:type="character" w:customStyle="1" w:styleId="token">
+    <w:name w:val="token"/>
+    <w:basedOn w:val="Policepardfaut"/>
+    <w:rsid w:val="005F0D20"/>
+  </w:style>
+  <w:style w:type="character" w:styleId="Lienhypertexte">
+    <w:name w:val="Hyperlink"/>
+    <w:basedOn w:val="Policepardfaut"/>
+    <w:uiPriority w:val="99"/>
+    <w:semiHidden/>
+    <w:unhideWhenUsed/>
+    <w:rsid w:val="005F0D20"/>
+    <w:rPr>
+      <w:color w:val="0000FF"/>
+      <w:u w:val="single"/>
+    </w:rPr>
+  </w:style>
 </w:styles>
 </file>
 

</xml_diff>